<commit_message>
:bug: Modified Project Report
</commit_message>
<xml_diff>
--- a/CISC3025_Project_Task_1/CISC3025_Project_Task1_Report.docx
+++ b/CISC3025_Project_Task_1/CISC3025_Project_Task1_Report.docx
@@ -18968,13 +18968,6 @@
     </w:p>
     <w:p>
       <w:pPr>
-        <w:rPr>
-          <w:lang w:val="en-US"/>
-        </w:rPr>
-      </w:pPr>
-    </w:p>
-    <w:p>
-      <w:pPr>
         <w:pStyle w:val="Heading2"/>
         <w:rPr>
           <w:lang w:val="en-US"/>
@@ -18985,6 +18978,7 @@
         <w:rPr>
           <w:lang w:val="en-US"/>
         </w:rPr>
+        <w:lastRenderedPageBreak/>
         <w:t>3.5 Batch Word &amp; Batch Sentence</w:t>
       </w:r>
       <w:bookmarkEnd w:id="9"/>

</xml_diff>

<commit_message>
:pencil: Edited Project Report
</commit_message>
<xml_diff>
--- a/CISC3025_Project_Task_1/CISC3025_Project_Task1_Report.docx
+++ b/CISC3025_Project_Task_1/CISC3025_Project_Task1_Report.docx
@@ -2258,7 +2258,23 @@
                 <w:sz w:val="20"/>
                 <w:szCs w:val="20"/>
               </w:rPr>
-              <w:t>levenshtien_init()</w:t>
+              <w:t>levensht</w:t>
+            </w:r>
+            <w:r>
+              <w:rPr>
+                <w:rFonts w:ascii="Courier New" w:hAnsi="Courier New" w:cs="Courier New"/>
+                <w:sz w:val="20"/>
+                <w:szCs w:val="20"/>
+              </w:rPr>
+              <w:t>ei</w:t>
+            </w:r>
+            <w:r>
+              <w:rPr>
+                <w:rFonts w:ascii="Courier New" w:hAnsi="Courier New" w:cs="Courier New"/>
+                <w:sz w:val="20"/>
+                <w:szCs w:val="20"/>
+              </w:rPr>
+              <w:t>n_init()</w:t>
             </w:r>
           </w:p>
         </w:tc>
@@ -12921,24 +12937,10 @@
     </w:p>
     <w:p>
       <w:pPr>
-        <w:rPr>
-          <w:rFonts w:eastAsiaTheme="majorEastAsia"/>
-          <w:b/>
-          <w:bCs/>
-          <w:color w:val="000000" w:themeColor="text1"/>
-        </w:rPr>
-      </w:pPr>
-      <w:r>
-        <w:br w:type="page"/>
-      </w:r>
-    </w:p>
-    <w:p>
-      <w:pPr>
         <w:pStyle w:val="Heading2"/>
       </w:pPr>
       <w:bookmarkStart w:id="5" w:name="_Toc157454509"/>
       <w:r>
-        <w:lastRenderedPageBreak/>
         <w:t xml:space="preserve">3.3 </w:t>
       </w:r>
       <w:r>
@@ -14118,15 +14120,10 @@
         <w:t xml:space="preserve">to </w:t>
       </w:r>
       <w:r>
-        <w:t>arrays.</w:t>
-      </w:r>
-    </w:p>
-    <w:p>
-      <w:r>
-        <w:tab/>
-      </w:r>
-      <w:r>
-        <w:t>The graph below demonstrates the idea of the restoration:</w:t>
+        <w:t>arrays</w:t>
+      </w:r>
+      <w:r>
+        <w:t xml:space="preserve"> using the following idea.</w:t>
       </w:r>
     </w:p>
     <w:p/>
@@ -14165,69 +14162,39 @@
         <w:tc>
           <w:tcPr>
             <w:tcW w:w="1793" w:type="dxa"/>
-            <w:tcBorders>
-              <w:right w:val="single" w:sz="4" w:space="0" w:color="auto"/>
-            </w:tcBorders>
-            <w:vAlign w:val="center"/>
-          </w:tcPr>
-          <w:p>
-            <w:pPr>
-              <w:rPr>
-                <w:b/>
-                <w:bCs/>
-                <w:sz w:val="20"/>
-                <w:szCs w:val="20"/>
-              </w:rPr>
-            </w:pPr>
-            <w:r>
-              <w:rPr>
-                <w:b/>
-                <w:bCs/>
-                <w:sz w:val="18"/>
-                <w:szCs w:val="18"/>
-              </w:rPr>
-              <w:t xml:space="preserve">Reversesd </w:t>
-            </w:r>
-            <w:r>
-              <w:rPr>
-                <w:b/>
-                <w:bCs/>
-                <w:sz w:val="18"/>
-                <w:szCs w:val="18"/>
-              </w:rPr>
-              <w:t>Template String:</w:t>
-            </w:r>
+            <w:vAlign w:val="center"/>
+          </w:tcPr>
+          <w:p>
+            <w:pPr>
+              <w:rPr>
+                <w:sz w:val="13"/>
+                <w:szCs w:val="13"/>
+              </w:rPr>
+            </w:pPr>
           </w:p>
         </w:tc>
         <w:tc>
           <w:tcPr>
             <w:tcW w:w="371" w:type="dxa"/>
             <w:tcBorders>
-              <w:top w:val="single" w:sz="4" w:space="0" w:color="auto"/>
-              <w:left w:val="single" w:sz="4" w:space="0" w:color="auto"/>
               <w:bottom w:val="single" w:sz="4" w:space="0" w:color="auto"/>
-              <w:right w:val="single" w:sz="4" w:space="0" w:color="auto"/>
-            </w:tcBorders>
-            <w:vAlign w:val="center"/>
-          </w:tcPr>
-          <w:p>
-            <w:pPr>
-              <w:jc w:val="center"/>
-              <w:rPr>
-                <w:b/>
-                <w:bCs/>
-                <w:sz w:val="20"/>
-                <w:szCs w:val="20"/>
-              </w:rPr>
-            </w:pPr>
-            <w:r>
-              <w:rPr>
-                <w:b/>
-                <w:bCs/>
-                <w:sz w:val="20"/>
-                <w:szCs w:val="20"/>
-              </w:rPr>
-              <w:t>E</w:t>
+            </w:tcBorders>
+            <w:vAlign w:val="center"/>
+          </w:tcPr>
+          <w:p>
+            <w:pPr>
+              <w:jc w:val="center"/>
+              <w:rPr>
+                <w:sz w:val="13"/>
+                <w:szCs w:val="13"/>
+              </w:rPr>
+            </w:pPr>
+            <w:r>
+              <w:rPr>
+                <w:sz w:val="13"/>
+                <w:szCs w:val="13"/>
+              </w:rPr>
+              <w:t>(1)</w:t>
             </w:r>
           </w:p>
         </w:tc>
@@ -14235,81 +14202,57 @@
           <w:tcPr>
             <w:tcW w:w="370" w:type="dxa"/>
             <w:tcBorders>
-              <w:left w:val="single" w:sz="4" w:space="0" w:color="auto"/>
-            </w:tcBorders>
-            <w:vAlign w:val="center"/>
-          </w:tcPr>
-          <w:p>
-            <w:pPr>
-              <w:jc w:val="center"/>
-              <w:rPr>
-                <w:sz w:val="20"/>
-                <w:szCs w:val="20"/>
-              </w:rPr>
-            </w:pPr>
-            <w:r>
-              <w:rPr>
-                <w:sz w:val="20"/>
-                <w:szCs w:val="20"/>
-              </w:rPr>
-              <w:t>X</w:t>
-            </w:r>
+              <w:left w:val="nil"/>
+            </w:tcBorders>
+            <w:vAlign w:val="center"/>
+          </w:tcPr>
+          <w:p>
+            <w:pPr>
+              <w:jc w:val="center"/>
+              <w:rPr>
+                <w:sz w:val="13"/>
+                <w:szCs w:val="13"/>
+              </w:rPr>
+            </w:pPr>
           </w:p>
         </w:tc>
         <w:tc>
           <w:tcPr>
             <w:tcW w:w="371" w:type="dxa"/>
-            <w:tcBorders>
-              <w:right w:val="single" w:sz="4" w:space="0" w:color="auto"/>
-            </w:tcBorders>
-            <w:vAlign w:val="center"/>
-          </w:tcPr>
-          <w:p>
-            <w:pPr>
-              <w:jc w:val="center"/>
-              <w:rPr>
-                <w:sz w:val="20"/>
-                <w:szCs w:val="20"/>
-              </w:rPr>
-            </w:pPr>
-            <w:r>
-              <w:rPr>
-                <w:sz w:val="20"/>
-                <w:szCs w:val="20"/>
-              </w:rPr>
-              <w:t>E</w:t>
-            </w:r>
+            <w:vAlign w:val="center"/>
+          </w:tcPr>
+          <w:p>
+            <w:pPr>
+              <w:jc w:val="center"/>
+              <w:rPr>
+                <w:sz w:val="13"/>
+                <w:szCs w:val="13"/>
+              </w:rPr>
+            </w:pPr>
           </w:p>
         </w:tc>
         <w:tc>
           <w:tcPr>
             <w:tcW w:w="370" w:type="dxa"/>
             <w:tcBorders>
-              <w:top w:val="single" w:sz="4" w:space="0" w:color="auto"/>
-              <w:left w:val="single" w:sz="4" w:space="0" w:color="auto"/>
               <w:bottom w:val="single" w:sz="4" w:space="0" w:color="auto"/>
-              <w:right w:val="single" w:sz="4" w:space="0" w:color="auto"/>
-            </w:tcBorders>
-            <w:vAlign w:val="center"/>
-          </w:tcPr>
-          <w:p>
-            <w:pPr>
-              <w:jc w:val="center"/>
-              <w:rPr>
-                <w:b/>
-                <w:bCs/>
-                <w:sz w:val="20"/>
-                <w:szCs w:val="20"/>
-              </w:rPr>
-            </w:pPr>
-            <w:r>
-              <w:rPr>
-                <w:b/>
-                <w:bCs/>
-                <w:sz w:val="20"/>
-                <w:szCs w:val="20"/>
-              </w:rPr>
-              <w:t>C</w:t>
+            </w:tcBorders>
+            <w:vAlign w:val="center"/>
+          </w:tcPr>
+          <w:p>
+            <w:pPr>
+              <w:jc w:val="center"/>
+              <w:rPr>
+                <w:sz w:val="13"/>
+                <w:szCs w:val="13"/>
+              </w:rPr>
+            </w:pPr>
+            <w:r>
+              <w:rPr>
+                <w:sz w:val="13"/>
+                <w:szCs w:val="13"/>
+              </w:rPr>
+              <w:t>(2)</w:t>
             </w:r>
           </w:p>
         </w:tc>
@@ -14317,25 +14260,18 @@
           <w:tcPr>
             <w:tcW w:w="371" w:type="dxa"/>
             <w:tcBorders>
-              <w:left w:val="single" w:sz="4" w:space="0" w:color="auto"/>
-            </w:tcBorders>
-            <w:vAlign w:val="center"/>
-          </w:tcPr>
-          <w:p>
-            <w:pPr>
-              <w:jc w:val="center"/>
-              <w:rPr>
-                <w:sz w:val="20"/>
-                <w:szCs w:val="20"/>
-              </w:rPr>
-            </w:pPr>
-            <w:r>
-              <w:rPr>
-                <w:sz w:val="20"/>
-                <w:szCs w:val="20"/>
-              </w:rPr>
-              <w:t>U</w:t>
-            </w:r>
+              <w:left w:val="nil"/>
+            </w:tcBorders>
+            <w:vAlign w:val="center"/>
+          </w:tcPr>
+          <w:p>
+            <w:pPr>
+              <w:jc w:val="center"/>
+              <w:rPr>
+                <w:sz w:val="13"/>
+                <w:szCs w:val="13"/>
+              </w:rPr>
+            </w:pPr>
           </w:p>
         </w:tc>
         <w:tc>
@@ -14347,17 +14283,10 @@
             <w:pPr>
               <w:jc w:val="center"/>
               <w:rPr>
-                <w:sz w:val="20"/>
-                <w:szCs w:val="20"/>
-              </w:rPr>
-            </w:pPr>
-            <w:r>
-              <w:rPr>
-                <w:sz w:val="20"/>
-                <w:szCs w:val="20"/>
-              </w:rPr>
-              <w:t>T</w:t>
-            </w:r>
+                <w:sz w:val="13"/>
+                <w:szCs w:val="13"/>
+              </w:rPr>
+            </w:pPr>
           </w:p>
         </w:tc>
         <w:tc>
@@ -14372,17 +14301,10 @@
             <w:pPr>
               <w:jc w:val="center"/>
               <w:rPr>
-                <w:sz w:val="20"/>
-                <w:szCs w:val="20"/>
-              </w:rPr>
-            </w:pPr>
-            <w:r>
-              <w:rPr>
-                <w:sz w:val="20"/>
-                <w:szCs w:val="20"/>
-              </w:rPr>
-              <w:t>I</w:t>
-            </w:r>
+                <w:sz w:val="13"/>
+                <w:szCs w:val="13"/>
+              </w:rPr>
+            </w:pPr>
           </w:p>
         </w:tc>
         <w:tc>
@@ -14394,17 +14316,10 @@
             <w:pPr>
               <w:jc w:val="center"/>
               <w:rPr>
-                <w:sz w:val="20"/>
-                <w:szCs w:val="20"/>
-              </w:rPr>
-            </w:pPr>
-            <w:r>
-              <w:rPr>
-                <w:sz w:val="20"/>
-                <w:szCs w:val="20"/>
-              </w:rPr>
-              <w:t>O</w:t>
-            </w:r>
+                <w:sz w:val="13"/>
+                <w:szCs w:val="13"/>
+              </w:rPr>
+            </w:pPr>
           </w:p>
         </w:tc>
         <w:tc>
@@ -14416,17 +14331,10 @@
             <w:pPr>
               <w:jc w:val="center"/>
               <w:rPr>
-                <w:sz w:val="20"/>
-                <w:szCs w:val="20"/>
-              </w:rPr>
-            </w:pPr>
-            <w:r>
-              <w:rPr>
-                <w:sz w:val="20"/>
-                <w:szCs w:val="20"/>
-              </w:rPr>
-              <w:t>N</w:t>
-            </w:r>
+                <w:sz w:val="13"/>
+                <w:szCs w:val="13"/>
+              </w:rPr>
+            </w:pPr>
           </w:p>
         </w:tc>
       </w:tr>
@@ -14437,15 +14345,38 @@
         <w:tc>
           <w:tcPr>
             <w:tcW w:w="1793" w:type="dxa"/>
-            <w:vAlign w:val="center"/>
-          </w:tcPr>
-          <w:p>
-            <w:pPr>
-              <w:rPr>
-                <w:sz w:val="20"/>
-                <w:szCs w:val="20"/>
-              </w:rPr>
-            </w:pPr>
+            <w:tcBorders>
+              <w:right w:val="single" w:sz="4" w:space="0" w:color="auto"/>
+            </w:tcBorders>
+            <w:vAlign w:val="center"/>
+          </w:tcPr>
+          <w:p>
+            <w:pPr>
+              <w:rPr>
+                <w:b/>
+                <w:bCs/>
+                <w:sz w:val="20"/>
+                <w:szCs w:val="20"/>
+              </w:rPr>
+            </w:pPr>
+            <w:r>
+              <w:rPr>
+                <w:b/>
+                <w:bCs/>
+                <w:sz w:val="18"/>
+                <w:szCs w:val="18"/>
+              </w:rPr>
+              <w:t xml:space="preserve">Reversesd </w:t>
+            </w:r>
+            <w:r>
+              <w:rPr>
+                <w:b/>
+                <w:bCs/>
+                <w:sz w:val="18"/>
+                <w:szCs w:val="18"/>
+              </w:rPr>
+              <w:t>Template String:</w:t>
+            </w:r>
           </w:p>
         </w:tc>
         <w:tc>
@@ -14453,46 +14384,81 @@
             <w:tcW w:w="371" w:type="dxa"/>
             <w:tcBorders>
               <w:top w:val="single" w:sz="4" w:space="0" w:color="auto"/>
-            </w:tcBorders>
-            <w:vAlign w:val="center"/>
-          </w:tcPr>
-          <w:p>
-            <w:pPr>
-              <w:jc w:val="center"/>
-              <w:rPr>
-                <w:sz w:val="20"/>
-                <w:szCs w:val="20"/>
-              </w:rPr>
-            </w:pPr>
+              <w:left w:val="single" w:sz="4" w:space="0" w:color="auto"/>
+              <w:bottom w:val="single" w:sz="4" w:space="0" w:color="auto"/>
+              <w:right w:val="single" w:sz="4" w:space="0" w:color="auto"/>
+            </w:tcBorders>
+            <w:vAlign w:val="center"/>
+          </w:tcPr>
+          <w:p>
+            <w:pPr>
+              <w:jc w:val="center"/>
+              <w:rPr>
+                <w:b/>
+                <w:bCs/>
+                <w:sz w:val="20"/>
+                <w:szCs w:val="20"/>
+              </w:rPr>
+            </w:pPr>
+            <w:r>
+              <w:rPr>
+                <w:b/>
+                <w:bCs/>
+                <w:sz w:val="20"/>
+                <w:szCs w:val="20"/>
+              </w:rPr>
+              <w:t>E</w:t>
+            </w:r>
           </w:p>
         </w:tc>
         <w:tc>
           <w:tcPr>
             <w:tcW w:w="370" w:type="dxa"/>
-            <w:vAlign w:val="center"/>
-          </w:tcPr>
-          <w:p>
-            <w:pPr>
-              <w:jc w:val="center"/>
-              <w:rPr>
-                <w:sz w:val="20"/>
-                <w:szCs w:val="20"/>
-              </w:rPr>
-            </w:pPr>
+            <w:tcBorders>
+              <w:left w:val="single" w:sz="4" w:space="0" w:color="auto"/>
+            </w:tcBorders>
+            <w:vAlign w:val="center"/>
+          </w:tcPr>
+          <w:p>
+            <w:pPr>
+              <w:jc w:val="center"/>
+              <w:rPr>
+                <w:sz w:val="20"/>
+                <w:szCs w:val="20"/>
+              </w:rPr>
+            </w:pPr>
+            <w:r>
+              <w:rPr>
+                <w:sz w:val="20"/>
+                <w:szCs w:val="20"/>
+              </w:rPr>
+              <w:t>X</w:t>
+            </w:r>
           </w:p>
         </w:tc>
         <w:tc>
           <w:tcPr>
             <w:tcW w:w="371" w:type="dxa"/>
-            <w:vAlign w:val="center"/>
-          </w:tcPr>
-          <w:p>
-            <w:pPr>
-              <w:rPr>
-                <w:sz w:val="20"/>
-                <w:szCs w:val="20"/>
-              </w:rPr>
-            </w:pPr>
+            <w:tcBorders>
+              <w:right w:val="single" w:sz="4" w:space="0" w:color="auto"/>
+            </w:tcBorders>
+            <w:vAlign w:val="center"/>
+          </w:tcPr>
+          <w:p>
+            <w:pPr>
+              <w:jc w:val="center"/>
+              <w:rPr>
+                <w:sz w:val="20"/>
+                <w:szCs w:val="20"/>
+              </w:rPr>
+            </w:pPr>
+            <w:r>
+              <w:rPr>
+                <w:sz w:val="20"/>
+                <w:szCs w:val="20"/>
+              </w:rPr>
+              <w:t>E</w:t>
+            </w:r>
           </w:p>
         </w:tc>
         <w:tc>
@@ -14500,32 +14466,264 @@
             <w:tcW w:w="370" w:type="dxa"/>
             <w:tcBorders>
               <w:top w:val="single" w:sz="4" w:space="0" w:color="auto"/>
-            </w:tcBorders>
-            <w:vAlign w:val="center"/>
-          </w:tcPr>
-          <w:p>
-            <w:pPr>
-              <w:jc w:val="center"/>
-              <w:rPr>
-                <w:sz w:val="20"/>
-                <w:szCs w:val="20"/>
-              </w:rPr>
-            </w:pPr>
+              <w:left w:val="single" w:sz="4" w:space="0" w:color="auto"/>
+              <w:bottom w:val="single" w:sz="4" w:space="0" w:color="auto"/>
+              <w:right w:val="single" w:sz="4" w:space="0" w:color="auto"/>
+            </w:tcBorders>
+            <w:vAlign w:val="center"/>
+          </w:tcPr>
+          <w:p>
+            <w:pPr>
+              <w:jc w:val="center"/>
+              <w:rPr>
+                <w:b/>
+                <w:bCs/>
+                <w:sz w:val="20"/>
+                <w:szCs w:val="20"/>
+              </w:rPr>
+            </w:pPr>
+            <w:r>
+              <w:rPr>
+                <w:b/>
+                <w:bCs/>
+                <w:sz w:val="20"/>
+                <w:szCs w:val="20"/>
+              </w:rPr>
+              <w:t>C</w:t>
+            </w:r>
           </w:p>
         </w:tc>
         <w:tc>
           <w:tcPr>
             <w:tcW w:w="371" w:type="dxa"/>
-            <w:vAlign w:val="center"/>
-          </w:tcPr>
-          <w:p>
-            <w:pPr>
-              <w:jc w:val="center"/>
-              <w:rPr>
-                <w:sz w:val="20"/>
-                <w:szCs w:val="20"/>
-              </w:rPr>
-            </w:pPr>
+            <w:tcBorders>
+              <w:left w:val="single" w:sz="4" w:space="0" w:color="auto"/>
+            </w:tcBorders>
+            <w:vAlign w:val="center"/>
+          </w:tcPr>
+          <w:p>
+            <w:pPr>
+              <w:jc w:val="center"/>
+              <w:rPr>
+                <w:sz w:val="20"/>
+                <w:szCs w:val="20"/>
+              </w:rPr>
+            </w:pPr>
+            <w:r>
+              <w:rPr>
+                <w:sz w:val="20"/>
+                <w:szCs w:val="20"/>
+              </w:rPr>
+              <w:t>U</w:t>
+            </w:r>
+          </w:p>
+        </w:tc>
+        <w:tc>
+          <w:tcPr>
+            <w:tcW w:w="370" w:type="dxa"/>
+            <w:vAlign w:val="center"/>
+          </w:tcPr>
+          <w:p>
+            <w:pPr>
+              <w:jc w:val="center"/>
+              <w:rPr>
+                <w:sz w:val="20"/>
+                <w:szCs w:val="20"/>
+              </w:rPr>
+            </w:pPr>
+            <w:r>
+              <w:rPr>
+                <w:sz w:val="20"/>
+                <w:szCs w:val="20"/>
+              </w:rPr>
+              <w:t>T</w:t>
+            </w:r>
+          </w:p>
+        </w:tc>
+        <w:tc>
+          <w:tcPr>
+            <w:tcW w:w="371" w:type="dxa"/>
+            <w:tcBorders>
+              <w:left w:val="nil"/>
+            </w:tcBorders>
+            <w:vAlign w:val="center"/>
+          </w:tcPr>
+          <w:p>
+            <w:pPr>
+              <w:jc w:val="center"/>
+              <w:rPr>
+                <w:sz w:val="20"/>
+                <w:szCs w:val="20"/>
+              </w:rPr>
+            </w:pPr>
+            <w:r>
+              <w:rPr>
+                <w:sz w:val="20"/>
+                <w:szCs w:val="20"/>
+              </w:rPr>
+              <w:t>I</w:t>
+            </w:r>
+          </w:p>
+        </w:tc>
+        <w:tc>
+          <w:tcPr>
+            <w:tcW w:w="370" w:type="dxa"/>
+            <w:vAlign w:val="center"/>
+          </w:tcPr>
+          <w:p>
+            <w:pPr>
+              <w:jc w:val="center"/>
+              <w:rPr>
+                <w:sz w:val="20"/>
+                <w:szCs w:val="20"/>
+              </w:rPr>
+            </w:pPr>
+            <w:r>
+              <w:rPr>
+                <w:sz w:val="20"/>
+                <w:szCs w:val="20"/>
+              </w:rPr>
+              <w:t>O</w:t>
+            </w:r>
+          </w:p>
+        </w:tc>
+        <w:tc>
+          <w:tcPr>
+            <w:tcW w:w="371" w:type="dxa"/>
+            <w:vAlign w:val="center"/>
+          </w:tcPr>
+          <w:p>
+            <w:pPr>
+              <w:jc w:val="center"/>
+              <w:rPr>
+                <w:sz w:val="20"/>
+                <w:szCs w:val="20"/>
+              </w:rPr>
+            </w:pPr>
+            <w:r>
+              <w:rPr>
+                <w:sz w:val="20"/>
+                <w:szCs w:val="20"/>
+              </w:rPr>
+              <w:t>N</w:t>
+            </w:r>
+          </w:p>
+        </w:tc>
+      </w:tr>
+      <w:tr>
+        <w:trPr>
+          <w:jc w:val="center"/>
+        </w:trPr>
+        <w:tc>
+          <w:tcPr>
+            <w:tcW w:w="1793" w:type="dxa"/>
+            <w:vAlign w:val="center"/>
+          </w:tcPr>
+          <w:p>
+            <w:pPr>
+              <w:rPr>
+                <w:sz w:val="20"/>
+                <w:szCs w:val="20"/>
+              </w:rPr>
+            </w:pPr>
+          </w:p>
+        </w:tc>
+        <w:tc>
+          <w:tcPr>
+            <w:tcW w:w="371" w:type="dxa"/>
+            <w:tcBorders>
+              <w:top w:val="single" w:sz="4" w:space="0" w:color="auto"/>
+              <w:bottom w:val="single" w:sz="4" w:space="0" w:color="auto"/>
+            </w:tcBorders>
+            <w:vAlign w:val="center"/>
+          </w:tcPr>
+          <w:p>
+            <w:pPr>
+              <w:jc w:val="center"/>
+              <w:rPr>
+                <w:sz w:val="20"/>
+                <w:szCs w:val="20"/>
+              </w:rPr>
+            </w:pPr>
+            <w:r>
+              <w:rPr>
+                <w:sz w:val="13"/>
+                <w:szCs w:val="13"/>
+              </w:rPr>
+              <w:t>(1)</w:t>
+            </w:r>
+          </w:p>
+        </w:tc>
+        <w:tc>
+          <w:tcPr>
+            <w:tcW w:w="370" w:type="dxa"/>
+            <w:vAlign w:val="center"/>
+          </w:tcPr>
+          <w:p>
+            <w:pPr>
+              <w:jc w:val="center"/>
+              <w:rPr>
+                <w:sz w:val="20"/>
+                <w:szCs w:val="20"/>
+              </w:rPr>
+            </w:pPr>
+          </w:p>
+        </w:tc>
+        <w:tc>
+          <w:tcPr>
+            <w:tcW w:w="371" w:type="dxa"/>
+            <w:vAlign w:val="center"/>
+          </w:tcPr>
+          <w:p>
+            <w:pPr>
+              <w:rPr>
+                <w:sz w:val="20"/>
+                <w:szCs w:val="20"/>
+              </w:rPr>
+            </w:pPr>
+          </w:p>
+        </w:tc>
+        <w:tc>
+          <w:tcPr>
+            <w:tcW w:w="370" w:type="dxa"/>
+            <w:tcBorders>
+              <w:top w:val="single" w:sz="4" w:space="0" w:color="auto"/>
+            </w:tcBorders>
+            <w:vAlign w:val="center"/>
+          </w:tcPr>
+          <w:p>
+            <w:pPr>
+              <w:jc w:val="center"/>
+              <w:rPr>
+                <w:sz w:val="20"/>
+                <w:szCs w:val="20"/>
+              </w:rPr>
+            </w:pPr>
+          </w:p>
+        </w:tc>
+        <w:tc>
+          <w:tcPr>
+            <w:tcW w:w="371" w:type="dxa"/>
+            <w:tcBorders>
+              <w:bottom w:val="single" w:sz="4" w:space="0" w:color="auto"/>
+            </w:tcBorders>
+            <w:vAlign w:val="center"/>
+          </w:tcPr>
+          <w:p>
+            <w:pPr>
+              <w:jc w:val="center"/>
+              <w:rPr>
+                <w:sz w:val="20"/>
+                <w:szCs w:val="20"/>
+              </w:rPr>
+            </w:pPr>
+            <w:r>
+              <w:rPr>
+                <w:sz w:val="13"/>
+                <w:szCs w:val="13"/>
+              </w:rPr>
+              <w:t>(2)</w:t>
+            </w:r>
           </w:p>
         </w:tc>
         <w:tc>
@@ -14597,6 +14795,9 @@
         <w:tc>
           <w:tcPr>
             <w:tcW w:w="1793" w:type="dxa"/>
+            <w:tcBorders>
+              <w:right w:val="single" w:sz="4" w:space="0" w:color="auto"/>
+            </w:tcBorders>
             <w:vAlign w:val="center"/>
           </w:tcPr>
           <w:p>
@@ -14631,18 +14832,28 @@
         <w:tc>
           <w:tcPr>
             <w:tcW w:w="371" w:type="dxa"/>
-            <w:vAlign w:val="center"/>
-          </w:tcPr>
-          <w:p>
-            <w:pPr>
-              <w:jc w:val="center"/>
-              <w:rPr>
-                <w:sz w:val="20"/>
-                <w:szCs w:val="20"/>
-              </w:rPr>
-            </w:pPr>
-            <w:r>
-              <w:rPr>
+            <w:tcBorders>
+              <w:top w:val="single" w:sz="4" w:space="0" w:color="auto"/>
+              <w:left w:val="single" w:sz="4" w:space="0" w:color="auto"/>
+              <w:bottom w:val="single" w:sz="4" w:space="0" w:color="auto"/>
+              <w:right w:val="single" w:sz="4" w:space="0" w:color="auto"/>
+            </w:tcBorders>
+            <w:vAlign w:val="center"/>
+          </w:tcPr>
+          <w:p>
+            <w:pPr>
+              <w:jc w:val="center"/>
+              <w:rPr>
+                <w:b/>
+                <w:bCs/>
+                <w:sz w:val="20"/>
+                <w:szCs w:val="20"/>
+              </w:rPr>
+            </w:pPr>
+            <w:r>
+              <w:rPr>
+                <w:b/>
+                <w:bCs/>
                 <w:sz w:val="20"/>
                 <w:szCs w:val="20"/>
               </w:rPr>
@@ -14653,6 +14864,9 @@
         <w:tc>
           <w:tcPr>
             <w:tcW w:w="370" w:type="dxa"/>
+            <w:tcBorders>
+              <w:left w:val="single" w:sz="4" w:space="0" w:color="auto"/>
+            </w:tcBorders>
             <w:vAlign w:val="center"/>
           </w:tcPr>
           <w:p>
@@ -14697,6 +14911,9 @@
         <w:tc>
           <w:tcPr>
             <w:tcW w:w="370" w:type="dxa"/>
+            <w:tcBorders>
+              <w:right w:val="single" w:sz="4" w:space="0" w:color="auto"/>
+            </w:tcBorders>
             <w:vAlign w:val="center"/>
           </w:tcPr>
           <w:p>
@@ -14719,18 +14936,28 @@
         <w:tc>
           <w:tcPr>
             <w:tcW w:w="371" w:type="dxa"/>
-            <w:vAlign w:val="center"/>
-          </w:tcPr>
-          <w:p>
-            <w:pPr>
-              <w:jc w:val="center"/>
-              <w:rPr>
-                <w:sz w:val="20"/>
-                <w:szCs w:val="20"/>
-              </w:rPr>
-            </w:pPr>
-            <w:r>
-              <w:rPr>
+            <w:tcBorders>
+              <w:top w:val="single" w:sz="4" w:space="0" w:color="auto"/>
+              <w:left w:val="single" w:sz="4" w:space="0" w:color="auto"/>
+              <w:bottom w:val="single" w:sz="4" w:space="0" w:color="auto"/>
+              <w:right w:val="single" w:sz="4" w:space="0" w:color="auto"/>
+            </w:tcBorders>
+            <w:vAlign w:val="center"/>
+          </w:tcPr>
+          <w:p>
+            <w:pPr>
+              <w:jc w:val="center"/>
+              <w:rPr>
+                <w:b/>
+                <w:bCs/>
+                <w:sz w:val="20"/>
+                <w:szCs w:val="20"/>
+              </w:rPr>
+            </w:pPr>
+            <w:r>
+              <w:rPr>
+                <w:b/>
+                <w:bCs/>
                 <w:sz w:val="20"/>
                 <w:szCs w:val="20"/>
               </w:rPr>
@@ -14741,6 +14968,9 @@
         <w:tc>
           <w:tcPr>
             <w:tcW w:w="370" w:type="dxa"/>
+            <w:tcBorders>
+              <w:left w:val="single" w:sz="4" w:space="0" w:color="auto"/>
+            </w:tcBorders>
             <w:vAlign w:val="center"/>
           </w:tcPr>
           <w:p>
@@ -14861,27 +15091,297 @@
           <w:tcPr>
             <w:tcW w:w="1372" w:type="dxa"/>
             <w:tcBorders>
-              <w:right w:val="single" w:sz="4" w:space="0" w:color="auto"/>
-            </w:tcBorders>
-            <w:vAlign w:val="center"/>
-          </w:tcPr>
-          <w:p>
-            <w:pPr>
-              <w:jc w:val="center"/>
-              <w:rPr>
-                <w:b/>
-                <w:bCs/>
-                <w:sz w:val="20"/>
-                <w:szCs w:val="20"/>
-              </w:rPr>
-            </w:pPr>
-            <w:r>
+              <w:top w:val="nil"/>
+              <w:left w:val="nil"/>
+              <w:bottom w:val="single" w:sz="4" w:space="0" w:color="auto"/>
+              <w:right w:val="nil"/>
+            </w:tcBorders>
+            <w:vAlign w:val="center"/>
+          </w:tcPr>
+          <w:p>
+            <w:pPr>
+              <w:jc w:val="center"/>
               <w:rPr>
                 <w:b/>
                 <w:bCs/>
                 <w:sz w:val="18"/>
                 <w:szCs w:val="18"/>
               </w:rPr>
+            </w:pPr>
+          </w:p>
+        </w:tc>
+        <w:tc>
+          <w:tcPr>
+            <w:tcW w:w="371" w:type="dxa"/>
+            <w:tcBorders>
+              <w:top w:val="nil"/>
+              <w:left w:val="nil"/>
+              <w:bottom w:val="single" w:sz="4" w:space="0" w:color="auto"/>
+              <w:right w:val="nil"/>
+            </w:tcBorders>
+            <w:vAlign w:val="center"/>
+          </w:tcPr>
+          <w:p>
+            <w:pPr>
+              <w:jc w:val="center"/>
+              <w:rPr>
+                <w:b/>
+                <w:bCs/>
+                <w:sz w:val="20"/>
+                <w:szCs w:val="20"/>
+              </w:rPr>
+            </w:pPr>
+            <w:r>
+              <w:rPr>
+                <w:sz w:val="13"/>
+                <w:szCs w:val="13"/>
+              </w:rPr>
+              <w:t>(1)</w:t>
+            </w:r>
+          </w:p>
+        </w:tc>
+        <w:tc>
+          <w:tcPr>
+            <w:tcW w:w="370" w:type="dxa"/>
+            <w:tcBorders>
+              <w:top w:val="nil"/>
+              <w:left w:val="nil"/>
+              <w:bottom w:val="single" w:sz="4" w:space="0" w:color="auto"/>
+              <w:right w:val="nil"/>
+            </w:tcBorders>
+            <w:vAlign w:val="center"/>
+          </w:tcPr>
+          <w:p>
+            <w:pPr>
+              <w:jc w:val="center"/>
+              <w:rPr>
+                <w:sz w:val="20"/>
+                <w:szCs w:val="20"/>
+              </w:rPr>
+            </w:pPr>
+          </w:p>
+        </w:tc>
+        <w:tc>
+          <w:tcPr>
+            <w:tcW w:w="371" w:type="dxa"/>
+            <w:tcBorders>
+              <w:top w:val="nil"/>
+              <w:left w:val="nil"/>
+              <w:bottom w:val="single" w:sz="4" w:space="0" w:color="auto"/>
+              <w:right w:val="nil"/>
+            </w:tcBorders>
+            <w:vAlign w:val="center"/>
+          </w:tcPr>
+          <w:p>
+            <w:pPr>
+              <w:jc w:val="center"/>
+              <w:rPr>
+                <w:sz w:val="20"/>
+                <w:szCs w:val="20"/>
+              </w:rPr>
+            </w:pPr>
+          </w:p>
+        </w:tc>
+        <w:tc>
+          <w:tcPr>
+            <w:tcW w:w="370" w:type="dxa"/>
+            <w:tcBorders>
+              <w:top w:val="nil"/>
+              <w:left w:val="nil"/>
+              <w:bottom w:val="single" w:sz="4" w:space="0" w:color="auto"/>
+              <w:right w:val="nil"/>
+            </w:tcBorders>
+            <w:vAlign w:val="center"/>
+          </w:tcPr>
+          <w:p>
+            <w:pPr>
+              <w:jc w:val="center"/>
+              <w:rPr>
+                <w:sz w:val="20"/>
+                <w:szCs w:val="20"/>
+              </w:rPr>
+            </w:pPr>
+          </w:p>
+        </w:tc>
+        <w:tc>
+          <w:tcPr>
+            <w:tcW w:w="371" w:type="dxa"/>
+            <w:tcBorders>
+              <w:top w:val="nil"/>
+              <w:left w:val="nil"/>
+              <w:bottom w:val="single" w:sz="4" w:space="0" w:color="auto"/>
+              <w:right w:val="nil"/>
+            </w:tcBorders>
+            <w:vAlign w:val="center"/>
+          </w:tcPr>
+          <w:p>
+            <w:pPr>
+              <w:jc w:val="center"/>
+              <w:rPr>
+                <w:b/>
+                <w:bCs/>
+                <w:sz w:val="20"/>
+                <w:szCs w:val="20"/>
+              </w:rPr>
+            </w:pPr>
+            <w:r>
+              <w:rPr>
+                <w:sz w:val="13"/>
+                <w:szCs w:val="13"/>
+              </w:rPr>
+              <w:t>(</w:t>
+            </w:r>
+            <w:r>
+              <w:rPr>
+                <w:sz w:val="13"/>
+                <w:szCs w:val="13"/>
+              </w:rPr>
+              <w:t>2</w:t>
+            </w:r>
+            <w:r>
+              <w:rPr>
+                <w:sz w:val="13"/>
+                <w:szCs w:val="13"/>
+              </w:rPr>
+              <w:t>)</w:t>
+            </w:r>
+          </w:p>
+        </w:tc>
+        <w:tc>
+          <w:tcPr>
+            <w:tcW w:w="370" w:type="dxa"/>
+            <w:tcBorders>
+              <w:top w:val="nil"/>
+              <w:left w:val="nil"/>
+              <w:bottom w:val="single" w:sz="4" w:space="0" w:color="auto"/>
+              <w:right w:val="nil"/>
+            </w:tcBorders>
+            <w:vAlign w:val="center"/>
+          </w:tcPr>
+          <w:p>
+            <w:pPr>
+              <w:jc w:val="center"/>
+              <w:rPr>
+                <w:sz w:val="20"/>
+                <w:szCs w:val="20"/>
+              </w:rPr>
+            </w:pPr>
+          </w:p>
+        </w:tc>
+        <w:tc>
+          <w:tcPr>
+            <w:tcW w:w="371" w:type="dxa"/>
+            <w:tcBorders>
+              <w:top w:val="nil"/>
+              <w:left w:val="nil"/>
+              <w:bottom w:val="single" w:sz="4" w:space="0" w:color="auto"/>
+              <w:right w:val="nil"/>
+            </w:tcBorders>
+            <w:vAlign w:val="center"/>
+          </w:tcPr>
+          <w:p>
+            <w:pPr>
+              <w:jc w:val="center"/>
+              <w:rPr>
+                <w:sz w:val="20"/>
+                <w:szCs w:val="20"/>
+              </w:rPr>
+            </w:pPr>
+          </w:p>
+        </w:tc>
+        <w:tc>
+          <w:tcPr>
+            <w:tcW w:w="370" w:type="dxa"/>
+            <w:tcBorders>
+              <w:top w:val="nil"/>
+              <w:left w:val="nil"/>
+              <w:bottom w:val="single" w:sz="4" w:space="0" w:color="auto"/>
+              <w:right w:val="nil"/>
+            </w:tcBorders>
+            <w:vAlign w:val="center"/>
+          </w:tcPr>
+          <w:p>
+            <w:pPr>
+              <w:jc w:val="center"/>
+              <w:rPr>
+                <w:sz w:val="20"/>
+                <w:szCs w:val="20"/>
+              </w:rPr>
+            </w:pPr>
+          </w:p>
+        </w:tc>
+        <w:tc>
+          <w:tcPr>
+            <w:tcW w:w="371" w:type="dxa"/>
+            <w:tcBorders>
+              <w:top w:val="nil"/>
+              <w:left w:val="nil"/>
+              <w:bottom w:val="single" w:sz="4" w:space="0" w:color="auto"/>
+            </w:tcBorders>
+            <w:vAlign w:val="center"/>
+          </w:tcPr>
+          <w:p>
+            <w:pPr>
+              <w:jc w:val="center"/>
+              <w:rPr>
+                <w:sz w:val="20"/>
+                <w:szCs w:val="20"/>
+              </w:rPr>
+            </w:pPr>
+          </w:p>
+        </w:tc>
+        <w:tc>
+          <w:tcPr>
+            <w:tcW w:w="371" w:type="dxa"/>
+            <w:tcBorders>
+              <w:top w:val="nil"/>
+              <w:bottom w:val="single" w:sz="4" w:space="0" w:color="auto"/>
+              <w:right w:val="nil"/>
+            </w:tcBorders>
+            <w:vAlign w:val="center"/>
+          </w:tcPr>
+          <w:p>
+            <w:pPr>
+              <w:jc w:val="center"/>
+              <w:rPr>
+                <w:sz w:val="20"/>
+                <w:szCs w:val="20"/>
+              </w:rPr>
+            </w:pPr>
+          </w:p>
+        </w:tc>
+      </w:tr>
+      <w:tr>
+        <w:trPr>
+          <w:jc w:val="center"/>
+        </w:trPr>
+        <w:tc>
+          <w:tcPr>
+            <w:tcW w:w="1372" w:type="dxa"/>
+            <w:tcBorders>
+              <w:top w:val="single" w:sz="4" w:space="0" w:color="auto"/>
+              <w:bottom w:val="single" w:sz="4" w:space="0" w:color="auto"/>
+              <w:right w:val="single" w:sz="4" w:space="0" w:color="auto"/>
+            </w:tcBorders>
+            <w:vAlign w:val="center"/>
+          </w:tcPr>
+          <w:p>
+            <w:pPr>
+              <w:jc w:val="center"/>
+              <w:rPr>
+                <w:b/>
+                <w:bCs/>
+                <w:sz w:val="20"/>
+                <w:szCs w:val="20"/>
+              </w:rPr>
+            </w:pPr>
+            <w:r>
+              <w:rPr>
+                <w:b/>
+                <w:bCs/>
+                <w:sz w:val="18"/>
+                <w:szCs w:val="18"/>
+              </w:rPr>
               <w:t>Backtracked Operations:</w:t>
             </w:r>
           </w:p>
@@ -14922,7 +15422,9 @@
           <w:tcPr>
             <w:tcW w:w="370" w:type="dxa"/>
             <w:tcBorders>
+              <w:top w:val="single" w:sz="4" w:space="0" w:color="auto"/>
               <w:left w:val="single" w:sz="4" w:space="0" w:color="auto"/>
+              <w:bottom w:val="single" w:sz="4" w:space="0" w:color="auto"/>
             </w:tcBorders>
             <w:vAlign w:val="center"/>
           </w:tcPr>
@@ -14946,6 +15448,10 @@
         <w:tc>
           <w:tcPr>
             <w:tcW w:w="371" w:type="dxa"/>
+            <w:tcBorders>
+              <w:top w:val="single" w:sz="4" w:space="0" w:color="auto"/>
+              <w:bottom w:val="single" w:sz="4" w:space="0" w:color="auto"/>
+            </w:tcBorders>
             <w:vAlign w:val="center"/>
           </w:tcPr>
           <w:p>
@@ -14969,6 +15475,8 @@
           <w:tcPr>
             <w:tcW w:w="370" w:type="dxa"/>
             <w:tcBorders>
+              <w:top w:val="single" w:sz="4" w:space="0" w:color="auto"/>
+              <w:bottom w:val="single" w:sz="4" w:space="0" w:color="auto"/>
               <w:right w:val="single" w:sz="4" w:space="0" w:color="auto"/>
             </w:tcBorders>
             <w:vAlign w:val="center"/>
@@ -15026,7 +15534,9 @@
           <w:tcPr>
             <w:tcW w:w="370" w:type="dxa"/>
             <w:tcBorders>
+              <w:top w:val="single" w:sz="4" w:space="0" w:color="auto"/>
               <w:left w:val="single" w:sz="4" w:space="0" w:color="auto"/>
+              <w:bottom w:val="single" w:sz="4" w:space="0" w:color="auto"/>
             </w:tcBorders>
             <w:vAlign w:val="center"/>
           </w:tcPr>
@@ -15050,6 +15560,10 @@
         <w:tc>
           <w:tcPr>
             <w:tcW w:w="371" w:type="dxa"/>
+            <w:tcBorders>
+              <w:top w:val="single" w:sz="4" w:space="0" w:color="auto"/>
+              <w:bottom w:val="single" w:sz="4" w:space="0" w:color="auto"/>
+            </w:tcBorders>
             <w:vAlign w:val="center"/>
           </w:tcPr>
           <w:p>
@@ -15072,6 +15586,10 @@
         <w:tc>
           <w:tcPr>
             <w:tcW w:w="370" w:type="dxa"/>
+            <w:tcBorders>
+              <w:top w:val="single" w:sz="4" w:space="0" w:color="auto"/>
+              <w:bottom w:val="single" w:sz="4" w:space="0" w:color="auto"/>
+            </w:tcBorders>
             <w:vAlign w:val="center"/>
           </w:tcPr>
           <w:p>
@@ -15094,6 +15612,10 @@
         <w:tc>
           <w:tcPr>
             <w:tcW w:w="371" w:type="dxa"/>
+            <w:tcBorders>
+              <w:top w:val="single" w:sz="4" w:space="0" w:color="auto"/>
+              <w:bottom w:val="single" w:sz="4" w:space="0" w:color="auto"/>
+            </w:tcBorders>
             <w:vAlign w:val="center"/>
           </w:tcPr>
           <w:p>
@@ -15116,6 +15638,10 @@
         <w:tc>
           <w:tcPr>
             <w:tcW w:w="371" w:type="dxa"/>
+            <w:tcBorders>
+              <w:top w:val="single" w:sz="4" w:space="0" w:color="auto"/>
+              <w:bottom w:val="single" w:sz="4" w:space="0" w:color="auto"/>
+            </w:tcBorders>
             <w:vAlign w:val="center"/>
           </w:tcPr>
           <w:p>
@@ -15143,8 +15669,14 @@
       </w:r>
     </w:p>
     <w:p>
-      <w:r>
-        <w:tab/>
+      <w:pPr>
+        <w:pStyle w:val="ListParagraph"/>
+        <w:numPr>
+          <w:ilvl w:val="0"/>
+          <w:numId w:val="2"/>
+        </w:numPr>
+      </w:pPr>
+      <w:r>
         <w:t xml:space="preserve">At the </w:t>
       </w:r>
       <w:r>
@@ -15185,7 +15717,7 @@
         <w:t xml:space="preserve"> “I”</w:t>
       </w:r>
       <w:r>
-        <w:t xml:space="preserve"> should be deleted,   so it should be </w:t>
+        <w:t xml:space="preserve"> should be deleted, so it should be </w:t>
       </w:r>
       <w:r>
         <w:t>matche</w:t>
@@ -15218,10 +15750,43 @@
         <w:t xml:space="preserve">emplate String. </w:t>
       </w:r>
       <w:r>
-        <w:t>After that, since we still don’t know which letter should letter “E” match to, the pointer at the Operand String proceeds while the pointer at the Template String doesn’t.</w:t>
-      </w:r>
-      <w:r>
-        <w:t xml:space="preserve"> The opposite works the same: </w:t>
+        <w:t>After that, since we still don’t know which letter letter “E”</w:t>
+      </w:r>
+      <w:r>
+        <w:t xml:space="preserve"> </w:t>
+      </w:r>
+      <w:r>
+        <w:t>should</w:t>
+      </w:r>
+      <w:r>
+        <w:t xml:space="preserve"> match to, the pointer at the Operand String proceeds </w:t>
+      </w:r>
+      <w:r>
+        <w:t xml:space="preserve">to the letter “N” </w:t>
+      </w:r>
+      <w:r>
+        <w:t>while the pointer at the Template String doesn’t</w:t>
+      </w:r>
+      <w:r>
+        <w:t xml:space="preserve"> proceed</w:t>
+      </w:r>
+      <w:r>
+        <w:t>.</w:t>
+      </w:r>
+      <w:r>
+        <w:t xml:space="preserve"> </w:t>
+      </w:r>
+    </w:p>
+    <w:p>
+      <w:pPr>
+        <w:pStyle w:val="ListParagraph"/>
+        <w:numPr>
+          <w:ilvl w:val="0"/>
+          <w:numId w:val="2"/>
+        </w:numPr>
+      </w:pPr>
+      <w:r>
+        <w:t xml:space="preserve">The opposite works the same: </w:t>
       </w:r>
       <w:r>
         <w:t>A</w:t>
@@ -15230,7 +15795,13 @@
         <w:t>t</w:t>
       </w:r>
       <w:r>
-        <w:t xml:space="preserve"> the position C in the Template string, where the corresponding letter in the Operand String is the second “N’, an </w:t>
+        <w:t xml:space="preserve"> the position C in the Template string, where the corresponding letter in the Operand String is the second “N</w:t>
+      </w:r>
+      <w:r>
+        <w:t>”</w:t>
+      </w:r>
+      <w:r>
+        <w:t xml:space="preserve">, an </w:t>
       </w:r>
       <w:r>
         <w:rPr>
@@ -15240,21 +15811,46 @@
         <w:t xml:space="preserve">Insertion </w:t>
       </w:r>
       <w:r>
-        <w:t>is instructed, meaning that the letter “C” in Template String matches to a hyphen, inserting a hyphen before “N” in the operand string.</w:t>
-      </w:r>
-      <w:r>
-        <w:t xml:space="preserve"> Here, the pointer at the Operand String needs to remain while the pointer at the Template String should proceed.</w:t>
+        <w:t>is instructed, meaning that the letter “C” in Template String matches to a hyphen</w:t>
+      </w:r>
+      <w:r>
+        <w:t xml:space="preserve">. Therefore </w:t>
+      </w:r>
+      <w:r>
+        <w:t>a hyphen before “N” in the operand string</w:t>
+      </w:r>
+      <w:r>
+        <w:t xml:space="preserve"> should be inserted</w:t>
+      </w:r>
+      <w:r>
+        <w:t>.</w:t>
+      </w:r>
+      <w:r>
+        <w:t xml:space="preserve"> Here, the pointer at the Operand String needs to remain while the pointer at the Template String should proceed</w:t>
+      </w:r>
+      <w:r>
+        <w:t xml:space="preserve"> from “C” to “U”, facing another choice of operations</w:t>
+      </w:r>
+      <w:r>
+        <w:t>.</w:t>
       </w:r>
       <w:r>
         <w:t xml:space="preserve"> </w:t>
       </w:r>
     </w:p>
+    <w:p/>
     <w:p>
       <w:pPr>
         <w:ind w:firstLine="720"/>
       </w:pPr>
       <w:r>
-        <w:t xml:space="preserve">One common case is that we need to wait a long time until we see a </w:t>
+        <w:t>One common case is that we need to wait</w:t>
+      </w:r>
+      <w:r>
+        <w:t xml:space="preserve"> for</w:t>
+      </w:r>
+      <w:r>
+        <w:t xml:space="preserve"> a long time until we see a </w:t>
       </w:r>
       <w:r>
         <w:rPr>
@@ -15275,7 +15871,13 @@
         <w:t>Match</w:t>
       </w:r>
       <w:r>
-        <w:t>, meaning that one pointer, either at the Template String or the Operand String, should be still for a long time. That is to say</w:t>
+        <w:t xml:space="preserve">, meaning that one pointer, either at the Template String or the Operand String, should </w:t>
+      </w:r>
+      <w:r>
+        <w:t xml:space="preserve">not proceed </w:t>
+      </w:r>
+      <w:r>
+        <w:t>for a long time. That is to say</w:t>
       </w:r>
       <w:r>
         <w:t>, e</w:t>
@@ -15345,7 +15947,13 @@
     <w:p>
       <w:r>
         <w:tab/>
-        <w:t xml:space="preserve">This algorithm is implemented using a Tree structure. I defined a </w:t>
+        <w:t>Th</w:t>
+      </w:r>
+      <w:r>
+        <w:t>e alignment array generating</w:t>
+      </w:r>
+      <w:r>
+        <w:t xml:space="preserve"> algorithm is implemented using a Tree structure. I defined a </w:t>
       </w:r>
       <w:r>
         <w:rPr>
@@ -16449,10 +17057,16 @@
         <w:t xml:space="preserve">by a letter </w:t>
       </w:r>
       <w:r>
-        <w:t>are printed before printing the letter who stores it. This</w:t>
-      </w:r>
-      <w:r>
-        <w:t xml:space="preserve"> consolidates the core of the algorithm. There are some other essentials, like we need to add an extra buffer to the shorter strings</w:t>
+        <w:t>are printed before the letter who stores it</w:t>
+      </w:r>
+      <w:r>
+        <w:t xml:space="preserve"> is printed</w:t>
+      </w:r>
+      <w:r>
+        <w:t>. This</w:t>
+      </w:r>
+      <w:r>
+        <w:t xml:space="preserve"> consolidates the core of the algorithm. There are some other essentials, like we need to add an extra buffer to the strings</w:t>
       </w:r>
       <w:r>
         <w:t xml:space="preserve"> </w:t>
@@ -18551,6 +19165,9 @@
       </w:r>
       <w:r>
         <w:t xml:space="preserve"> defined, given any two strings and their alignment operation track, we can fully restore their alignment as defined before.</w:t>
+      </w:r>
+      <w:r>
+        <w:t xml:space="preserve"> </w:t>
       </w:r>
     </w:p>
     <w:p/>
@@ -20760,7 +21377,16 @@
     <w:p>
       <w:r>
         <w:tab/>
-        <w:t>Through this project, I’ve had a</w:t>
+        <w:t xml:space="preserve">Through </w:t>
+      </w:r>
+      <w:r>
+        <w:t>implementing</w:t>
+      </w:r>
+      <w:r>
+        <w:t xml:space="preserve"> </w:t>
+      </w:r>
+      <w:r>
+        <w:t>this project, I’ve had a</w:t>
       </w:r>
       <w:r>
         <w:t xml:space="preserve"> deeper </w:t>
@@ -20787,7 +21413,7 @@
         <w:t xml:space="preserve">I condcluded </w:t>
       </w:r>
       <w:r>
-        <w:t>the initialization steps of the dynamic programmin g</w:t>
+        <w:t>the initialization steps of the dynamic programming</w:t>
       </w:r>
       <w:r>
         <w:t xml:space="preserve"> </w:t>
@@ -20796,7 +21422,13 @@
         <w:t xml:space="preserve">table and </w:t>
       </w:r>
       <w:r>
-        <w:t xml:space="preserve">a prioritized selection method facing the lemma of same costs. </w:t>
+        <w:t xml:space="preserve">a prioritized selection method facing the </w:t>
+      </w:r>
+      <w:r>
+        <w:t>dilemma</w:t>
+      </w:r>
+      <w:r>
+        <w:t xml:space="preserve"> of same costs. </w:t>
       </w:r>
       <w:r>
         <w:rPr>
@@ -20805,16 +21437,22 @@
         <w:t>I</w:t>
       </w:r>
       <w:r>
-        <w:t xml:space="preserve"> also found an interesting feature of this algorithm, which is that it tends to give</w:t>
-      </w:r>
-      <w:r>
-        <w:t xml:space="preserve"> </w:t>
-      </w:r>
-      <w:r>
-        <w:t>a</w:t>
-      </w:r>
-      <w:r>
-        <w:t xml:space="preserve"> further match whenever there’s an alternative. </w:t>
+        <w:t xml:space="preserve"> also found an interesting feature of this algorithm, which is that </w:t>
+      </w:r>
+      <w:r>
+        <w:t>different priority</w:t>
+      </w:r>
+      <w:r>
+        <w:t xml:space="preserve"> selection</w:t>
+      </w:r>
+      <w:r>
+        <w:t xml:space="preserve"> sequence </w:t>
+      </w:r>
+      <w:r>
+        <w:t xml:space="preserve">performed during the process </w:t>
+      </w:r>
+      <w:r>
+        <w:t>may lead to different aligning alternatives.</w:t>
       </w:r>
     </w:p>
     <w:p>
@@ -20840,6 +21478,7 @@
         <w:t>batch process multiple words and sentences.</w:t>
       </w:r>
     </w:p>
+    <w:p/>
     <w:p/>
     <w:sectPr>
       <w:footerReference w:type="even" r:id="rId23"/>
@@ -21098,8 +21737,100 @@
       </w:pPr>
     </w:lvl>
   </w:abstractNum>
+  <w:abstractNum w:abstractNumId="1" w15:restartNumberingAfterBreak="0">
+    <w:nsid w:val="3B5D12E9"/>
+    <w:multiLevelType w:val="hybridMultilevel"/>
+    <w:tmpl w:val="D340FDD8"/>
+    <w:lvl w:ilvl="0" w:tplc="14F44934">
+      <w:start w:val="1"/>
+      <w:numFmt w:val="decimal"/>
+      <w:lvlText w:val="(%1)"/>
+      <w:lvlJc w:val="left"/>
+      <w:pPr>
+        <w:ind w:left="1080" w:hanging="360"/>
+      </w:pPr>
+      <w:rPr>
+        <w:rFonts w:hint="default"/>
+      </w:rPr>
+    </w:lvl>
+    <w:lvl w:ilvl="1" w:tplc="04090019" w:tentative="1">
+      <w:start w:val="1"/>
+      <w:numFmt w:val="lowerLetter"/>
+      <w:lvlText w:val="%2."/>
+      <w:lvlJc w:val="left"/>
+      <w:pPr>
+        <w:ind w:left="1800" w:hanging="360"/>
+      </w:pPr>
+    </w:lvl>
+    <w:lvl w:ilvl="2" w:tplc="0409001B" w:tentative="1">
+      <w:start w:val="1"/>
+      <w:numFmt w:val="lowerRoman"/>
+      <w:lvlText w:val="%3."/>
+      <w:lvlJc w:val="right"/>
+      <w:pPr>
+        <w:ind w:left="2520" w:hanging="180"/>
+      </w:pPr>
+    </w:lvl>
+    <w:lvl w:ilvl="3" w:tplc="0409000F" w:tentative="1">
+      <w:start w:val="1"/>
+      <w:numFmt w:val="decimal"/>
+      <w:lvlText w:val="%4."/>
+      <w:lvlJc w:val="left"/>
+      <w:pPr>
+        <w:ind w:left="3240" w:hanging="360"/>
+      </w:pPr>
+    </w:lvl>
+    <w:lvl w:ilvl="4" w:tplc="04090019" w:tentative="1">
+      <w:start w:val="1"/>
+      <w:numFmt w:val="lowerLetter"/>
+      <w:lvlText w:val="%5."/>
+      <w:lvlJc w:val="left"/>
+      <w:pPr>
+        <w:ind w:left="3960" w:hanging="360"/>
+      </w:pPr>
+    </w:lvl>
+    <w:lvl w:ilvl="5" w:tplc="0409001B" w:tentative="1">
+      <w:start w:val="1"/>
+      <w:numFmt w:val="lowerRoman"/>
+      <w:lvlText w:val="%6."/>
+      <w:lvlJc w:val="right"/>
+      <w:pPr>
+        <w:ind w:left="4680" w:hanging="180"/>
+      </w:pPr>
+    </w:lvl>
+    <w:lvl w:ilvl="6" w:tplc="0409000F" w:tentative="1">
+      <w:start w:val="1"/>
+      <w:numFmt w:val="decimal"/>
+      <w:lvlText w:val="%7."/>
+      <w:lvlJc w:val="left"/>
+      <w:pPr>
+        <w:ind w:left="5400" w:hanging="360"/>
+      </w:pPr>
+    </w:lvl>
+    <w:lvl w:ilvl="7" w:tplc="04090019" w:tentative="1">
+      <w:start w:val="1"/>
+      <w:numFmt w:val="lowerLetter"/>
+      <w:lvlText w:val="%8."/>
+      <w:lvlJc w:val="left"/>
+      <w:pPr>
+        <w:ind w:left="6120" w:hanging="360"/>
+      </w:pPr>
+    </w:lvl>
+    <w:lvl w:ilvl="8" w:tplc="0409001B" w:tentative="1">
+      <w:start w:val="1"/>
+      <w:numFmt w:val="lowerRoman"/>
+      <w:lvlText w:val="%9."/>
+      <w:lvlJc w:val="right"/>
+      <w:pPr>
+        <w:ind w:left="6840" w:hanging="180"/>
+      </w:pPr>
+    </w:lvl>
+  </w:abstractNum>
   <w:num w:numId="1" w16cid:durableId="915554399">
     <w:abstractNumId w:val="0"/>
+  </w:num>
+  <w:num w:numId="2" w16cid:durableId="1291786741">
+    <w:abstractNumId w:val="1"/>
   </w:num>
 </w:numbering>
 </file>
@@ -22108,6 +22839,55 @@
       <w:color w:val="000000" w:themeColor="text1"/>
     </w:rPr>
   </w:style>
+  <w:style w:type="paragraph" w:styleId="EndnoteText">
+    <w:name w:val="endnote text"/>
+    <w:basedOn w:val="Normal"/>
+    <w:link w:val="EndnoteTextChar"/>
+    <w:uiPriority w:val="99"/>
+    <w:semiHidden/>
+    <w:unhideWhenUsed/>
+    <w:rsid w:val="00FA75E6"/>
+    <w:rPr>
+      <w:sz w:val="20"/>
+      <w:szCs w:val="20"/>
+    </w:rPr>
+  </w:style>
+  <w:style w:type="character" w:customStyle="1" w:styleId="EndnoteTextChar">
+    <w:name w:val="Endnote Text Char"/>
+    <w:basedOn w:val="DefaultParagraphFont"/>
+    <w:link w:val="EndnoteText"/>
+    <w:uiPriority w:val="99"/>
+    <w:semiHidden/>
+    <w:rsid w:val="00FA75E6"/>
+    <w:rPr>
+      <w:sz w:val="20"/>
+      <w:szCs w:val="20"/>
+    </w:rPr>
+  </w:style>
+  <w:style w:type="character" w:styleId="EndnoteReference">
+    <w:name w:val="endnote reference"/>
+    <w:basedOn w:val="DefaultParagraphFont"/>
+    <w:uiPriority w:val="99"/>
+    <w:semiHidden/>
+    <w:unhideWhenUsed/>
+    <w:rsid w:val="00FA75E6"/>
+    <w:rPr>
+      <w:vertAlign w:val="superscript"/>
+    </w:rPr>
+  </w:style>
+  <w:style w:type="paragraph" w:customStyle="1" w:styleId="muitypography-root">
+    <w:name w:val="muitypography-root"/>
+    <w:basedOn w:val="Normal"/>
+    <w:rsid w:val="00FA75E6"/>
+    <w:pPr>
+      <w:spacing w:before="100" w:beforeAutospacing="1" w:after="100" w:afterAutospacing="1"/>
+    </w:pPr>
+    <w:rPr>
+      <w:rFonts w:eastAsia="Times New Roman"/>
+      <w:kern w:val="0"/>
+      <w14:ligatures w14:val="none"/>
+    </w:rPr>
+  </w:style>
 </w:styles>
 </file>
 

</xml_diff>

<commit_message>
:pencil: Modified project report
</commit_message>
<xml_diff>
--- a/CISC3025_Project_Task_1/CISC3025_Project_Task1_Report.docx
+++ b/CISC3025_Project_Task_1/CISC3025_Project_Task1_Report.docx
@@ -221,7 +221,7 @@
                 <w:b/>
                 <w:bCs/>
               </w:rPr>
-              <w:t xml:space="preserve">of a Sequence Comparison Algorithm using Levenshtein Distance </w:t>
+              <w:t>of a Sequence Comparison Algorithm</w:t>
             </w:r>
           </w:p>
         </w:tc>
@@ -3088,7 +3088,7 @@
         <w:t xml:space="preserve"> </w:t>
       </w:r>
       <w:r>
-        <w:t xml:space="preserve">From the ground up, we compute D(i, j) for all </w:t>
+        <w:t xml:space="preserve">From the ground up, compute D(i, j) for all </w:t>
       </w:r>
       <w:r>
         <w:t>i</w:t>
@@ -7108,7 +7108,13 @@
         <w:t xml:space="preserve">, such that one can trace back to how </w:t>
       </w:r>
       <w:r>
-        <w:t>the MED is calculated. At each cell above, we face the tradeoff of three possible selections</w:t>
+        <w:t xml:space="preserve">the MED is calculated. At each cell above, </w:t>
+      </w:r>
+      <w:r>
+        <w:t>the alrogithm</w:t>
+      </w:r>
+      <w:r>
+        <w:t xml:space="preserve"> face the tradeoff of three possible selections</w:t>
       </w:r>
       <w:r>
         <w:t xml:space="preserve"> correspondingly</w:t>
@@ -12976,7 +12982,19 @@
     <w:p>
       <w:r>
         <w:tab/>
-        <w:t>To fully define what operation is finally made, we need to align the two strings.</w:t>
+        <w:t xml:space="preserve">To fully define what operation is finally made, </w:t>
+      </w:r>
+      <w:r>
+        <w:t>it is</w:t>
+      </w:r>
+      <w:r>
+        <w:t xml:space="preserve"> </w:t>
+      </w:r>
+      <w:r>
+        <w:t>required</w:t>
+      </w:r>
+      <w:r>
+        <w:t xml:space="preserve"> to align the two strings.</w:t>
       </w:r>
       <w:r>
         <w:t xml:space="preserve"> The finally alignment of the given example is:</w:t>
@@ -14114,7 +14132,16 @@
         <w:t xml:space="preserve"> </w:t>
       </w:r>
       <w:r>
-        <w:t>We need to restore these two strings in</w:t>
+        <w:t>The algorithm</w:t>
+      </w:r>
+      <w:r>
+        <w:t xml:space="preserve"> restore</w:t>
+      </w:r>
+      <w:r>
+        <w:t>s</w:t>
+      </w:r>
+      <w:r>
+        <w:t xml:space="preserve"> these two strings in</w:t>
       </w:r>
       <w:r>
         <w:t xml:space="preserve">to </w:t>
@@ -15735,7 +15762,25 @@
         <w:t xml:space="preserve"> </w:t>
       </w:r>
       <w:r>
-        <w:t>Therefore we need to insert</w:t>
+        <w:t xml:space="preserve">Therefore </w:t>
+      </w:r>
+      <w:r>
+        <w:t>the</w:t>
+      </w:r>
+      <w:r>
+        <w:t xml:space="preserve"> </w:t>
+      </w:r>
+      <w:r>
+        <w:t>algorithm</w:t>
+      </w:r>
+      <w:r>
+        <w:t xml:space="preserve"> </w:t>
+      </w:r>
+      <w:r>
+        <w:t>need to i</w:t>
+      </w:r>
+      <w:r>
+        <w:t>nsert</w:t>
       </w:r>
       <w:r>
         <w:t xml:space="preserve"> a hyphen before the letter “E” in the </w:t>
@@ -15750,13 +15795,16 @@
         <w:t xml:space="preserve">emplate String. </w:t>
       </w:r>
       <w:r>
-        <w:t>After that, since we still don’t know which letter letter “E”</w:t>
-      </w:r>
-      <w:r>
-        <w:t xml:space="preserve"> </w:t>
-      </w:r>
-      <w:r>
-        <w:t>should</w:t>
+        <w:t xml:space="preserve">After that, since </w:t>
+      </w:r>
+      <w:r>
+        <w:t>it</w:t>
+      </w:r>
+      <w:r>
+        <w:t xml:space="preserve"> still don’t know which letter letter “E”</w:t>
+      </w:r>
+      <w:r>
+        <w:t xml:space="preserve"> should</w:t>
       </w:r>
       <w:r>
         <w:t xml:space="preserve"> match to, the pointer at the Operand String proceeds </w:t>
@@ -15844,13 +15892,31 @@
         <w:ind w:firstLine="720"/>
       </w:pPr>
       <w:r>
-        <w:t>One common case is that we need to wait</w:t>
+        <w:t xml:space="preserve">One common case is that </w:t>
+      </w:r>
+      <w:r>
+        <w:t>the algorithm</w:t>
+      </w:r>
+      <w:r>
+        <w:t xml:space="preserve"> need</w:t>
+      </w:r>
+      <w:r>
+        <w:t>s</w:t>
+      </w:r>
+      <w:r>
+        <w:t xml:space="preserve"> to wait</w:t>
       </w:r>
       <w:r>
         <w:t xml:space="preserve"> for</w:t>
       </w:r>
       <w:r>
-        <w:t xml:space="preserve"> a long time until we see a </w:t>
+        <w:t xml:space="preserve"> a long time until </w:t>
+      </w:r>
+      <w:r>
+        <w:t>it</w:t>
+      </w:r>
+      <w:r>
+        <w:t xml:space="preserve"> see a </w:t>
       </w:r>
       <w:r>
         <w:rPr>
@@ -15915,10 +15981,13 @@
         <w:t xml:space="preserve"> </w:t>
       </w:r>
       <w:r>
-        <w:t>To fully restore the aligned string, w</w:t>
-      </w:r>
-      <w:r>
-        <w:t xml:space="preserve">e should print all the hyphens one letter stored before printing </w:t>
+        <w:t xml:space="preserve">To fully restore the aligned string, </w:t>
+      </w:r>
+      <w:r>
+        <w:t>the algorithm</w:t>
+      </w:r>
+      <w:r>
+        <w:t xml:space="preserve"> should print all the hyphens one letter stored before printing </w:t>
       </w:r>
       <w:r>
         <w:t xml:space="preserve">the letter </w:t>
@@ -15947,13 +16016,39 @@
     <w:p>
       <w:r>
         <w:tab/>
-        <w:t>Th</w:t>
+      </w:r>
+      <w:r>
+        <w:t>Since directly inserting hyphens into array will mess around</w:t>
+      </w:r>
+      <w:r>
+        <w:t xml:space="preserve"> with</w:t>
+      </w:r>
+      <w:r>
+        <w:t xml:space="preserve"> the pointer indexes, t</w:t>
+      </w:r>
+      <w:r>
+        <w:t>h</w:t>
       </w:r>
       <w:r>
         <w:t>e alignment array generating</w:t>
       </w:r>
       <w:r>
-        <w:t xml:space="preserve"> algorithm is implemented using a Tree structure. I defined a </w:t>
+        <w:t xml:space="preserve"> algorithm is implemented using a Tree structure</w:t>
+      </w:r>
+      <w:r>
+        <w:t xml:space="preserve"> </w:t>
+      </w:r>
+      <w:r>
+        <w:rPr>
+          <w:rFonts w:hint="eastAsia"/>
+        </w:rPr>
+        <w:t>for</w:t>
+      </w:r>
+      <w:r>
+        <w:t xml:space="preserve"> better clarity</w:t>
+      </w:r>
+      <w:r>
+        <w:t xml:space="preserve">. I defined a </w:t>
       </w:r>
       <w:r>
         <w:rPr>
@@ -17066,7 +17161,13 @@
         <w:t>. This</w:t>
       </w:r>
       <w:r>
-        <w:t xml:space="preserve"> consolidates the core of the algorithm. There are some other essentials, like we need to add an extra buffer to the strings</w:t>
+        <w:t xml:space="preserve"> consolidates the core of the algorithm. There are some other essentials, like </w:t>
+      </w:r>
+      <w:r>
+        <w:t xml:space="preserve">I </w:t>
+      </w:r>
+      <w:r>
+        <w:t>need to add an extra buffer to the strings</w:t>
       </w:r>
       <w:r>
         <w:t xml:space="preserve"> </w:t>
@@ -17095,7 +17196,13 @@
         <w:t xml:space="preserve">Deletions </w:t>
       </w:r>
       <w:r>
-        <w:t>at the very end and we need a placeholder to store the extra hyphens.</w:t>
+        <w:t>at the very end and a placeholder</w:t>
+      </w:r>
+      <w:r>
+        <w:t xml:space="preserve"> is needed</w:t>
+      </w:r>
+      <w:r>
+        <w:t xml:space="preserve"> to store the extra hyphens.</w:t>
       </w:r>
       <w:r>
         <w:t xml:space="preserve"> For instance, the </w:t>
@@ -19164,7 +19271,13 @@
         <w:t xml:space="preserve"> 3.1 and 3.2</w:t>
       </w:r>
       <w:r>
-        <w:t xml:space="preserve"> defined, given any two strings and their alignment operation track, we can fully restore their alignment as defined before.</w:t>
+        <w:t xml:space="preserve"> defined, given any two strings and their alignment operation track, </w:t>
+      </w:r>
+      <w:r>
+        <w:t xml:space="preserve">it is able to </w:t>
+      </w:r>
+      <w:r>
+        <w:t>fully restore their alignment as defined before.</w:t>
       </w:r>
       <w:r>
         <w:t xml:space="preserve"> </w:t>
@@ -19186,13 +19299,37 @@
         <w:tab/>
       </w:r>
       <w:r>
-        <w:t xml:space="preserve">To extend the computation of word edit distances to the computation of sentence distances, the only extra thing we should do is to </w:t>
+        <w:t xml:space="preserve">To extend the computation of word edit distances to the computation of sentence distances, the only extra thing </w:t>
+      </w:r>
+      <w:r>
+        <w:t>I</w:t>
+      </w:r>
+      <w:r>
+        <w:t xml:space="preserve"> should do is to </w:t>
       </w:r>
       <w:r>
         <w:t xml:space="preserve">tokenize sentences into </w:t>
       </w:r>
       <w:r>
-        <w:t>individual word tokens. We then compare the sequence of word tokens just like how we compare two words.</w:t>
+        <w:t>individual word tokens</w:t>
+      </w:r>
+      <w:r>
+        <w:t xml:space="preserve">, </w:t>
+      </w:r>
+      <w:r>
+        <w:t xml:space="preserve">then compare the sequence of word tokens just like how </w:t>
+      </w:r>
+      <w:r>
+        <w:t>it</w:t>
+      </w:r>
+      <w:r>
+        <w:t xml:space="preserve"> compare</w:t>
+      </w:r>
+      <w:r>
+        <w:t>s</w:t>
+      </w:r>
+      <w:r>
+        <w:t xml:space="preserve"> two words.</w:t>
       </w:r>
       <w:r>
         <w:t xml:space="preserve"> </w:t>
@@ -19215,7 +19352,25 @@
         <w:t xml:space="preserve"> After </w:t>
       </w:r>
       <w:r>
-        <w:t>tokenizing, we receive the raw array of the sentence, which may contain some empty string members. We then further remove those elements.</w:t>
+        <w:t xml:space="preserve">tokenizing,  </w:t>
+      </w:r>
+      <w:r>
+        <w:t>a</w:t>
+      </w:r>
+      <w:r>
+        <w:t xml:space="preserve"> raw array of the sentence</w:t>
+      </w:r>
+      <w:r>
+        <w:t xml:space="preserve"> is generated</w:t>
+      </w:r>
+      <w:r>
+        <w:t xml:space="preserve">, which may contain some empty string members. </w:t>
+      </w:r>
+      <w:r>
+        <w:t>The function</w:t>
+      </w:r>
+      <w:r>
+        <w:t xml:space="preserve"> then further remove those elements.</w:t>
       </w:r>
       <w:r>
         <w:t xml:space="preserve"> The python code for word tokenization is shown as below:</w:t>
@@ -19588,7 +19743,7 @@
         <w:rPr>
           <w:lang w:val="en-US"/>
         </w:rPr>
-        <w:t xml:space="preserve"> First, we need to line wise read the input .txt file. Then, we need to identify and separate the head code (H or R). Lastly, we need to perform comparison, get the edit distance, and write it back to the word file.</w:t>
+        <w:t xml:space="preserve"> First, line wise read the input .txt file. Then, identify and separate the head code (H or R). Lastly, perform comparison, get the edit distance, and write it back to the word file.</w:t>
       </w:r>
     </w:p>
     <w:p>
@@ -20105,7 +20260,19 @@
         <w:rPr>
           <w:lang w:val="en-US"/>
         </w:rPr>
-        <w:t xml:space="preserve"> We define a regex rule to split them into a tuple. A sample tuple is:</w:t>
+        <w:t xml:space="preserve"> </w:t>
+      </w:r>
+      <w:r>
+        <w:rPr>
+          <w:lang w:val="en-US"/>
+        </w:rPr>
+        <w:t>I</w:t>
+      </w:r>
+      <w:r>
+        <w:rPr>
+          <w:lang w:val="en-US"/>
+        </w:rPr>
+        <w:t xml:space="preserve"> define a regex rule to split them into a tuple. A sample tuple is:</w:t>
       </w:r>
     </w:p>
     <w:tbl>
@@ -20197,13 +20364,43 @@
         <w:ind w:firstLine="720"/>
       </w:pPr>
       <w:r>
-        <w:t>Then, we traverse the array of this kind of tuples. As long as we meet a tuple with code “R”, we change the reference to the word in that tuple.</w:t>
-      </w:r>
-      <w:r>
-        <w:t xml:space="preserve"> Once a reference is established, we compare each word with code “H” using the pre-defined word_edit_distance function.</w:t>
-      </w:r>
-      <w:r>
-        <w:t xml:space="preserve"> Lastly, we replace the empty member with the edit distance, and re-construct each tuple back to a string.</w:t>
+        <w:t>Then, traverse the array of this kind of tuples. As long as a tuple with code “R”</w:t>
+      </w:r>
+      <w:r>
+        <w:t xml:space="preserve"> is encountered</w:t>
+      </w:r>
+      <w:r>
+        <w:t>, change the reference to the word in that tuple.</w:t>
+      </w:r>
+      <w:r>
+        <w:t xml:space="preserve"> Once a reference is established, </w:t>
+      </w:r>
+      <w:r>
+        <w:t xml:space="preserve">the </w:t>
+      </w:r>
+      <w:r>
+        <w:t>function</w:t>
+      </w:r>
+      <w:r>
+        <w:t xml:space="preserve"> </w:t>
+      </w:r>
+      <w:r>
+        <w:t>compare each word with code “H” using the pre-defined word_edit_distance function.</w:t>
+      </w:r>
+      <w:r>
+        <w:t xml:space="preserve"> Lastly, </w:t>
+      </w:r>
+      <w:r>
+        <w:t xml:space="preserve">it </w:t>
+      </w:r>
+      <w:r>
+        <w:t>replace</w:t>
+      </w:r>
+      <w:r>
+        <w:t>s</w:t>
+      </w:r>
+      <w:r>
+        <w:t xml:space="preserve"> the empty member with the edit distance, and re-construct each tuple back to a string.</w:t>
       </w:r>
       <w:r>
         <w:t xml:space="preserve"> Batch sentence and batch word are essentially the same.</w:t>
@@ -20722,37 +20919,235 @@
     <w:p>
       <w:r>
         <w:tab/>
-        <w:t xml:space="preserve">One interesting phenomenon is that this algorithm seems to prioritize further matches over nearer ones. For instance, for the reference </w:t>
+        <w:t xml:space="preserve">One interesting phenomenon is that this algorithm seems to prioritize further matches over nearer ones. </w:t>
+      </w:r>
+      <w:r>
+        <w:t xml:space="preserve">One important factor that results in this difference I found is the prioiritized selection facing the same cost of </w:t>
       </w:r>
       <w:r>
         <w:rPr>
           <w:i/>
           <w:iCs/>
         </w:rPr>
-        <w:t>align</w:t>
-      </w:r>
-      <w:r>
-        <w:t xml:space="preserve">, having hypothesis </w:t>
+        <w:t xml:space="preserve">Insertion, Deletion </w:t>
+      </w:r>
+      <w:r>
+        <w:t xml:space="preserve">and </w:t>
       </w:r>
       <w:r>
         <w:rPr>
           <w:i/>
           <w:iCs/>
         </w:rPr>
-        <w:t xml:space="preserve">alignment </w:t>
-      </w:r>
-      <w:r>
-        <w:t xml:space="preserve">and </w:t>
-      </w:r>
-      <w:r>
-        <w:rPr>
-          <w:i/>
-          <w:iCs/>
-        </w:rPr>
-        <w:t>alignmest</w:t>
-      </w:r>
-      <w:r>
-        <w:t xml:space="preserve">, the “N” in the word </w:t>
+        <w:t>Substitution</w:t>
+      </w:r>
+      <w:r>
+        <w:t xml:space="preserve"> during each step of the computation.</w:t>
+      </w:r>
+      <w:r>
+        <w:t xml:space="preserve"> The tables below shows the results </w:t>
+      </w:r>
+      <w:r>
+        <w:t xml:space="preserve">of the </w:t>
+      </w:r>
+      <w:r>
+        <w:t>different prioritization method</w:t>
+      </w:r>
+      <w:r>
+        <w:t>s</w:t>
+      </w:r>
+      <w:r>
+        <w:t>.</w:t>
+      </w:r>
+    </w:p>
+    <w:p/>
+    <w:tbl>
+      <w:tblPr>
+        <w:tblStyle w:val="TableGrid"/>
+        <w:tblW w:w="0" w:type="auto"/>
+        <w:tblLook w:val="04A0" w:firstRow="1" w:lastRow="0" w:firstColumn="1" w:lastColumn="0" w:noHBand="0" w:noVBand="1"/>
+      </w:tblPr>
+      <w:tblGrid>
+        <w:gridCol w:w="4675"/>
+        <w:gridCol w:w="4675"/>
+      </w:tblGrid>
+      <w:tr>
+        <w:tc>
+          <w:tcPr>
+            <w:tcW w:w="4675" w:type="dxa"/>
+          </w:tcPr>
+          <w:p>
+            <w:pPr>
+              <w:jc w:val="center"/>
+              <w:rPr>
+                <w:b/>
+                <w:bCs/>
+              </w:rPr>
+            </w:pPr>
+            <w:r>
+              <w:rPr>
+                <w:b/>
+                <w:bCs/>
+              </w:rPr>
+              <w:t>Prioritize “Substitution</w:t>
+            </w:r>
+            <w:r>
+              <w:rPr>
+                <w:b/>
+                <w:bCs/>
+              </w:rPr>
+              <w:t>/Match</w:t>
+            </w:r>
+            <w:r>
+              <w:rPr>
+                <w:b/>
+                <w:bCs/>
+              </w:rPr>
+              <w:t>”</w:t>
+            </w:r>
+          </w:p>
+        </w:tc>
+        <w:tc>
+          <w:tcPr>
+            <w:tcW w:w="4675" w:type="dxa"/>
+          </w:tcPr>
+          <w:p>
+            <w:pPr>
+              <w:jc w:val="center"/>
+              <w:rPr>
+                <w:b/>
+                <w:bCs/>
+              </w:rPr>
+            </w:pPr>
+            <w:r>
+              <w:rPr>
+                <w:b/>
+                <w:bCs/>
+              </w:rPr>
+              <w:t>Prioritize “Deletion”</w:t>
+            </w:r>
+          </w:p>
+        </w:tc>
+      </w:tr>
+      <w:tr>
+        <w:tc>
+          <w:tcPr>
+            <w:tcW w:w="4675" w:type="dxa"/>
+          </w:tcPr>
+          <w:p>
+            <w:pPr>
+              <w:jc w:val="center"/>
+            </w:pPr>
+            <w:r>
+              <w:rPr>
+                <w:noProof/>
+              </w:rPr>
+              <w:drawing>
+                <wp:inline distT="0" distB="0" distL="0" distR="0" wp14:anchorId="17B3B9AE" wp14:editId="350B815C">
+                  <wp:extent cx="2295727" cy="4543773"/>
+                  <wp:effectExtent l="0" t="0" r="3175" b="3175"/>
+                  <wp:docPr id="1486114229" name="Picture 1"/>
+                  <wp:cNvGraphicFramePr>
+                    <a:graphicFrameLocks xmlns:a="http://schemas.openxmlformats.org/drawingml/2006/main" noChangeAspect="1"/>
+                  </wp:cNvGraphicFramePr>
+                  <a:graphic xmlns:a="http://schemas.openxmlformats.org/drawingml/2006/main">
+                    <a:graphicData uri="http://schemas.openxmlformats.org/drawingml/2006/picture">
+                      <pic:pic xmlns:pic="http://schemas.openxmlformats.org/drawingml/2006/picture">
+                        <pic:nvPicPr>
+                          <pic:cNvPr id="1486114229" name=""/>
+                          <pic:cNvPicPr/>
+                        </pic:nvPicPr>
+                        <pic:blipFill>
+                          <a:blip r:embed="rId17"/>
+                          <a:stretch>
+                            <a:fillRect/>
+                          </a:stretch>
+                        </pic:blipFill>
+                        <pic:spPr>
+                          <a:xfrm>
+                            <a:off x="0" y="0"/>
+                            <a:ext cx="2360324" cy="4671625"/>
+                          </a:xfrm>
+                          <a:prstGeom prst="rect">
+                            <a:avLst/>
+                          </a:prstGeom>
+                        </pic:spPr>
+                      </pic:pic>
+                    </a:graphicData>
+                  </a:graphic>
+                </wp:inline>
+              </w:drawing>
+            </w:r>
+          </w:p>
+        </w:tc>
+        <w:tc>
+          <w:tcPr>
+            <w:tcW w:w="4675" w:type="dxa"/>
+          </w:tcPr>
+          <w:p>
+            <w:pPr>
+              <w:jc w:val="center"/>
+            </w:pPr>
+            <w:r>
+              <w:rPr>
+                <w:noProof/>
+              </w:rPr>
+              <w:drawing>
+                <wp:inline distT="0" distB="0" distL="0" distR="0" wp14:anchorId="78B86D5B" wp14:editId="5CEF847F">
+                  <wp:extent cx="2213867" cy="4543425"/>
+                  <wp:effectExtent l="0" t="0" r="0" b="3175"/>
+                  <wp:docPr id="1153885354" name="Picture 1"/>
+                  <wp:cNvGraphicFramePr>
+                    <a:graphicFrameLocks xmlns:a="http://schemas.openxmlformats.org/drawingml/2006/main" noChangeAspect="1"/>
+                  </wp:cNvGraphicFramePr>
+                  <a:graphic xmlns:a="http://schemas.openxmlformats.org/drawingml/2006/main">
+                    <a:graphicData uri="http://schemas.openxmlformats.org/drawingml/2006/picture">
+                      <pic:pic xmlns:pic="http://schemas.openxmlformats.org/drawingml/2006/picture">
+                        <pic:nvPicPr>
+                          <pic:cNvPr id="1153885354" name=""/>
+                          <pic:cNvPicPr/>
+                        </pic:nvPicPr>
+                        <pic:blipFill>
+                          <a:blip r:embed="rId18"/>
+                          <a:stretch>
+                            <a:fillRect/>
+                          </a:stretch>
+                        </pic:blipFill>
+                        <pic:spPr>
+                          <a:xfrm>
+                            <a:off x="0" y="0"/>
+                            <a:ext cx="2286600" cy="4692693"/>
+                          </a:xfrm>
+                          <a:prstGeom prst="rect">
+                            <a:avLst/>
+                          </a:prstGeom>
+                        </pic:spPr>
+                      </pic:pic>
+                    </a:graphicData>
+                  </a:graphic>
+                </wp:inline>
+              </w:drawing>
+            </w:r>
+          </w:p>
+        </w:tc>
+      </w:tr>
+    </w:tbl>
+    <w:p/>
+    <w:p>
+      <w:r>
+        <w:tab/>
+      </w:r>
+      <w:r>
+        <w:t>It is obvious</w:t>
+      </w:r>
+      <w:r>
+        <w:t xml:space="preserve"> that at the crucial </w:t>
+      </w:r>
+      <w:r>
+        <w:t>part is</w:t>
+      </w:r>
+      <w:r>
+        <w:t xml:space="preserve"> the alignment of the first “N” in </w:t>
       </w:r>
       <w:r>
         <w:rPr>
@@ -20762,7 +21157,7 @@
         <w:t xml:space="preserve">align </w:t>
       </w:r>
       <w:r>
-        <w:t xml:space="preserve">matches the latter “N” in </w:t>
+        <w:t xml:space="preserve">and the second “N” in </w:t>
       </w:r>
       <w:r>
         <w:rPr>
@@ -20772,23 +21167,77 @@
         <w:t>alignment</w:t>
       </w:r>
       <w:r>
-        <w:t xml:space="preserve"> while matches the only letter “N” in the </w:t>
+        <w:t xml:space="preserve">. Here, </w:t>
+      </w:r>
+      <w:r>
+        <w:t xml:space="preserve">the </w:t>
       </w:r>
       <w:r>
         <w:rPr>
           <w:i/>
           <w:iCs/>
         </w:rPr>
-        <w:t xml:space="preserve">alignmest. </w:t>
+        <w:t>Substitution-</w:t>
+      </w:r>
+      <w:r>
+        <w:t xml:space="preserve">prioritize algorithm selects </w:t>
+      </w:r>
+      <w:r>
+        <w:rPr>
+          <w:i/>
+          <w:iCs/>
+        </w:rPr>
+        <w:t>Match</w:t>
+      </w:r>
+      <w:r>
+        <w:rPr>
+          <w:i/>
+          <w:iCs/>
+        </w:rPr>
+        <w:t xml:space="preserve"> </w:t>
+      </w:r>
+      <w:r>
+        <w:t xml:space="preserve">while the </w:t>
+      </w:r>
+      <w:r>
+        <w:rPr>
+          <w:i/>
+          <w:iCs/>
+        </w:rPr>
+        <w:t>Deletion-</w:t>
+      </w:r>
+      <w:r>
+        <w:t xml:space="preserve">prioritize algorithm selects </w:t>
+      </w:r>
+      <w:r>
+        <w:rPr>
+          <w:i/>
+          <w:iCs/>
+        </w:rPr>
+        <w:t>Deletion</w:t>
+      </w:r>
+      <w:r>
+        <w:t>, having both costs the same</w:t>
+      </w:r>
+      <w:r>
+        <w:t xml:space="preserve">. The tiny change in the tailer part of the table results in a different track of operations, thus a different way of </w:t>
+      </w:r>
+      <w:r>
+        <w:t>aligning.</w:t>
       </w:r>
     </w:p>
-    <w:p/>
+    <w:p>
+      <w:r>
+        <w:br w:type="page"/>
+      </w:r>
+    </w:p>
     <w:p>
       <w:pPr>
         <w:pStyle w:val="Heading2"/>
       </w:pPr>
       <w:bookmarkStart w:id="14" w:name="_Toc157454518"/>
       <w:r>
+        <w:lastRenderedPageBreak/>
         <w:t>4.2 Requirement 2: Sentence Edit Distance</w:t>
       </w:r>
       <w:r>
@@ -20858,7 +21307,7 @@
                           <pic:cNvPicPr/>
                         </pic:nvPicPr>
                         <pic:blipFill>
-                          <a:blip r:embed="rId17"/>
+                          <a:blip r:embed="rId19"/>
                           <a:stretch>
                             <a:fillRect/>
                           </a:stretch>
@@ -20962,7 +21411,7 @@
                           <pic:cNvPicPr/>
                         </pic:nvPicPr>
                         <pic:blipFill>
-                          <a:blip r:embed="rId18"/>
+                          <a:blip r:embed="rId20"/>
                           <a:stretch>
                             <a:fillRect/>
                           </a:stretch>
@@ -21044,7 +21493,7 @@
                           <pic:cNvPicPr/>
                         </pic:nvPicPr>
                         <pic:blipFill>
-                          <a:blip r:embed="rId19"/>
+                          <a:blip r:embed="rId21"/>
                           <a:stretch>
                             <a:fillRect/>
                           </a:stretch>
@@ -21120,7 +21569,7 @@
                           <pic:cNvPicPr/>
                         </pic:nvPicPr>
                         <pic:blipFill>
-                          <a:blip r:embed="rId20"/>
+                          <a:blip r:embed="rId22"/>
                           <a:stretch>
                             <a:fillRect/>
                           </a:stretch>
@@ -21146,6 +21595,11 @@
     </w:tbl>
     <w:p/>
     <w:p>
+      <w:r>
+        <w:br w:type="page"/>
+      </w:r>
+    </w:p>
+    <w:p>
       <w:pPr>
         <w:pStyle w:val="Heading2"/>
       </w:pPr>
@@ -21223,7 +21677,7 @@
                           <pic:cNvPicPr/>
                         </pic:nvPicPr>
                         <pic:blipFill>
-                          <a:blip r:embed="rId21"/>
+                          <a:blip r:embed="rId23"/>
                           <a:stretch>
                             <a:fillRect/>
                           </a:stretch>
@@ -21248,11 +21702,6 @@
       </w:tr>
     </w:tbl>
     <w:p/>
-    <w:p>
-      <w:r>
-        <w:br w:type="page"/>
-      </w:r>
-    </w:p>
     <w:p/>
     <w:p>
       <w:pPr>
@@ -21309,9 +21758,9 @@
                 <w:noProof/>
               </w:rPr>
               <w:drawing>
-                <wp:inline distT="0" distB="0" distL="0" distR="0" wp14:anchorId="47D30132" wp14:editId="20BD28E8">
-                  <wp:extent cx="4186089" cy="5799221"/>
-                  <wp:effectExtent l="0" t="0" r="5080" b="5080"/>
+                <wp:inline distT="0" distB="0" distL="0" distR="0" wp14:anchorId="47D30132" wp14:editId="1F8476C3">
+                  <wp:extent cx="2773603" cy="3842426"/>
+                  <wp:effectExtent l="0" t="0" r="0" b="0"/>
                   <wp:docPr id="854076167" name="Picture 1"/>
                   <wp:cNvGraphicFramePr>
                     <a:graphicFrameLocks xmlns:a="http://schemas.openxmlformats.org/drawingml/2006/main" noChangeAspect="1"/>
@@ -21324,7 +21773,7 @@
                           <pic:cNvPicPr/>
                         </pic:nvPicPr>
                         <pic:blipFill>
-                          <a:blip r:embed="rId22"/>
+                          <a:blip r:embed="rId24"/>
                           <a:stretch>
                             <a:fillRect/>
                           </a:stretch>
@@ -21332,7 +21781,7 @@
                         <pic:spPr>
                           <a:xfrm>
                             <a:off x="0" y="0"/>
-                            <a:ext cx="4197010" cy="5814351"/>
+                            <a:ext cx="2808088" cy="3890200"/>
                           </a:xfrm>
                           <a:prstGeom prst="rect">
                             <a:avLst/>
@@ -21348,21 +21797,6 @@
         </w:tc>
       </w:tr>
     </w:tbl>
-    <w:p/>
-    <w:p/>
-    <w:p>
-      <w:pPr>
-        <w:rPr>
-          <w:rFonts w:eastAsiaTheme="majorEastAsia"/>
-          <w:b/>
-          <w:bCs/>
-          <w:color w:val="000000" w:themeColor="text1"/>
-        </w:rPr>
-      </w:pPr>
-      <w:r>
-        <w:br w:type="page"/>
-      </w:r>
-    </w:p>
     <w:p>
       <w:pPr>
         <w:pStyle w:val="Heading1"/>
@@ -21481,8 +21915,8 @@
     <w:p/>
     <w:p/>
     <w:sectPr>
-      <w:footerReference w:type="even" r:id="rId23"/>
-      <w:footerReference w:type="default" r:id="rId24"/>
+      <w:footerReference w:type="even" r:id="rId25"/>
+      <w:footerReference w:type="default" r:id="rId26"/>
       <w:pgSz w:w="12240" w:h="15840"/>
       <w:pgMar w:top="1440" w:right="1440" w:bottom="1440" w:left="1440" w:header="708" w:footer="708" w:gutter="0"/>
       <w:cols w:space="708"/>

</xml_diff>